<commit_message>
update on navigational flow
</commit_message>
<xml_diff>
--- a/DOCUMENTATION/Group9_Report1.docx
+++ b/DOCUMENTATION/Group9_Report1.docx
@@ -8619,7 +8619,14 @@
           <w:sz w:val="24"/>
           <w:szCs w:val="24"/>
         </w:rPr>
-        <w:t>located top of our website.</w:t>
+        <w:t>located top of our website</w:t>
+      </w:r>
+      <w:r>
+        <w:rPr>
+          <w:sz w:val="24"/>
+          <w:szCs w:val="24"/>
+        </w:rPr>
+        <w:t>, it links users to home, menu, order, career, profile and login.</w:t>
       </w:r>
       <w:r>
         <w:rPr>
@@ -8894,7 +8901,17 @@
           <w:szCs w:val="24"/>
           <w:lang w:eastAsia="zh-CN"/>
         </w:rPr>
-        <w:t>users can click on them when they reach the bottom of the page, without the need to scroll up to reach the nav bar.</w:t>
+        <w:t>users can click on them when they reach the bottom of the</w:t>
+      </w:r>
+      <w:bookmarkStart w:id="8" w:name="_GoBack"/>
+      <w:bookmarkEnd w:id="8"/>
+      <w:r>
+        <w:rPr>
+          <w:sz w:val="24"/>
+          <w:szCs w:val="24"/>
+          <w:lang w:eastAsia="zh-CN"/>
+        </w:rPr>
+        <w:t xml:space="preserve"> page, without the need to scroll up to reach the nav bar.</w:t>
       </w:r>
     </w:p>
     <w:p>
@@ -8974,11 +8991,11 @@
         <w:lastRenderedPageBreak/>
         <w:t xml:space="preserve"> </w:t>
       </w:r>
-      <w:bookmarkStart w:id="8" w:name="_Toc28992727"/>
+      <w:bookmarkStart w:id="9" w:name="_Toc28992727"/>
       <w:r>
         <w:t>CSS</w:t>
       </w:r>
-      <w:bookmarkEnd w:id="8"/>
+      <w:bookmarkEnd w:id="9"/>
     </w:p>
     <w:p>
       <w:pPr>
@@ -8992,16 +9009,16 @@
           <w:rStyle w:val="IntenseEmphasis"/>
         </w:rPr>
       </w:pPr>
-      <w:bookmarkStart w:id="9" w:name="_Toc28901666"/>
-      <w:bookmarkStart w:id="10" w:name="_Toc28992728"/>
+      <w:bookmarkStart w:id="10" w:name="_Toc28901666"/>
+      <w:bookmarkStart w:id="11" w:name="_Toc28992728"/>
       <w:r>
         <w:rPr>
           <w:rStyle w:val="IntenseEmphasis"/>
         </w:rPr>
         <w:t>Description of CSS styles</w:t>
       </w:r>
-      <w:bookmarkEnd w:id="9"/>
       <w:bookmarkEnd w:id="10"/>
+      <w:bookmarkEnd w:id="11"/>
     </w:p>
     <w:p>
       <w:pPr>
@@ -9034,16 +9051,16 @@
           <w:rStyle w:val="IntenseEmphasis"/>
         </w:rPr>
       </w:pPr>
-      <w:bookmarkStart w:id="11" w:name="_Toc28901667"/>
-      <w:bookmarkStart w:id="12" w:name="_Toc28992729"/>
+      <w:bookmarkStart w:id="12" w:name="_Toc28901667"/>
+      <w:bookmarkStart w:id="13" w:name="_Toc28992729"/>
       <w:r>
         <w:rPr>
           <w:rStyle w:val="IntenseEmphasis"/>
         </w:rPr>
         <w:t>Responsive design?</w:t>
       </w:r>
-      <w:bookmarkEnd w:id="11"/>
       <w:bookmarkEnd w:id="12"/>
+      <w:bookmarkEnd w:id="13"/>
     </w:p>
     <w:p>
       <w:pPr>
@@ -9075,16 +9092,16 @@
           <w:rStyle w:val="IntenseEmphasis"/>
         </w:rPr>
       </w:pPr>
-      <w:bookmarkStart w:id="13" w:name="_Toc28901668"/>
-      <w:bookmarkStart w:id="14" w:name="_Toc28992730"/>
+      <w:bookmarkStart w:id="14" w:name="_Toc28901668"/>
+      <w:bookmarkStart w:id="15" w:name="_Toc28992730"/>
       <w:r>
         <w:rPr>
           <w:rStyle w:val="IntenseEmphasis"/>
         </w:rPr>
         <w:t>Any tools used?</w:t>
       </w:r>
-      <w:bookmarkEnd w:id="13"/>
       <w:bookmarkEnd w:id="14"/>
+      <w:bookmarkEnd w:id="15"/>
     </w:p>
     <w:p>
       <w:pPr>
@@ -9216,11 +9233,11 @@
         <w:lastRenderedPageBreak/>
         <w:t xml:space="preserve"> </w:t>
       </w:r>
-      <w:bookmarkStart w:id="15" w:name="_Toc28992731"/>
+      <w:bookmarkStart w:id="16" w:name="_Toc28992731"/>
       <w:r>
         <w:t>Final product</w:t>
       </w:r>
-      <w:bookmarkEnd w:id="15"/>
+      <w:bookmarkEnd w:id="16"/>
     </w:p>
     <w:p/>
     <w:p>
@@ -9245,11 +9262,11 @@
         <w:lastRenderedPageBreak/>
         <w:t xml:space="preserve"> </w:t>
       </w:r>
-      <w:bookmarkStart w:id="16" w:name="_Toc28992732"/>
+      <w:bookmarkStart w:id="17" w:name="_Toc28992732"/>
       <w:r>
         <w:t>Screenshot</w:t>
       </w:r>
-      <w:bookmarkEnd w:id="16"/>
+      <w:bookmarkEnd w:id="17"/>
     </w:p>
     <w:p>
       <w:r>
@@ -9499,7 +9516,7 @@
           <w:szCs w:val="32"/>
         </w:rPr>
       </w:pPr>
-      <w:bookmarkStart w:id="17" w:name="_Toc28992733"/>
+      <w:bookmarkStart w:id="18" w:name="_Toc28992733"/>
       <w:r>
         <w:lastRenderedPageBreak/>
         <w:br w:type="page"/>
@@ -9514,7 +9531,7 @@
         <w:lastRenderedPageBreak/>
         <w:t>Plan for Assignment 2</w:t>
       </w:r>
-      <w:bookmarkEnd w:id="17"/>
+      <w:bookmarkEnd w:id="18"/>
     </w:p>
     <w:p>
       <w:pPr>
@@ -9673,7 +9690,7 @@
           <w:szCs w:val="32"/>
         </w:rPr>
       </w:pPr>
-      <w:bookmarkStart w:id="18" w:name="_Toc28992734"/>
+      <w:bookmarkStart w:id="19" w:name="_Toc28992734"/>
       <w:r>
         <w:br w:type="page"/>
       </w:r>
@@ -9686,7 +9703,7 @@
         <w:lastRenderedPageBreak/>
         <w:t>Conclusion</w:t>
       </w:r>
-      <w:bookmarkEnd w:id="18"/>
+      <w:bookmarkEnd w:id="19"/>
     </w:p>
     <w:p>
       <w:pPr>
@@ -9811,8 +9828,6 @@
         </w:rPr>
         <w:t xml:space="preserve">we plan to add JavaScript and link our website to Database to store data. This will make our webpage not running on individual but link to other page so that it will make convenient to user. </w:t>
       </w:r>
-      <w:bookmarkStart w:id="19" w:name="_GoBack"/>
-      <w:bookmarkEnd w:id="19"/>
     </w:p>
     <w:p>
       <w:pPr>
@@ -10638,7 +10653,7 @@
       </w:pPr>
     </w:pPrDefault>
   </w:docDefaults>
-  <w:latentStyles w:defLockedState="0" w:defUIPriority="99" w:defSemiHidden="0" w:defUnhideWhenUsed="0" w:defQFormat="0" w:count="376">
+  <w:latentStyles w:defLockedState="0" w:defUIPriority="99" w:defSemiHidden="0" w:defUnhideWhenUsed="0" w:defQFormat="0" w:count="375">
     <w:lsdException w:name="Normal" w:uiPriority="0" w:qFormat="1"/>
     <w:lsdException w:name="heading 1" w:uiPriority="9" w:qFormat="1"/>
     <w:lsdException w:name="heading 2" w:semiHidden="1" w:uiPriority="9" w:unhideWhenUsed="1" w:qFormat="1"/>
@@ -10744,6 +10759,7 @@
     <w:lsdException w:name="HTML Sample" w:semiHidden="1" w:unhideWhenUsed="1"/>
     <w:lsdException w:name="HTML Typewriter" w:semiHidden="1" w:unhideWhenUsed="1"/>
     <w:lsdException w:name="HTML Variable" w:semiHidden="1" w:unhideWhenUsed="1"/>
+    <w:lsdException w:name="Normal Table" w:semiHidden="1" w:unhideWhenUsed="1"/>
     <w:lsdException w:name="annotation subject" w:semiHidden="1" w:unhideWhenUsed="1"/>
     <w:lsdException w:name="No List" w:semiHidden="1" w:unhideWhenUsed="1"/>
     <w:lsdException w:name="Outline List 1" w:semiHidden="1" w:unhideWhenUsed="1"/>
@@ -10790,8 +10806,10 @@
     <w:lsdException w:name="Table Subtle 2" w:semiHidden="1" w:unhideWhenUsed="1"/>
     <w:lsdException w:name="Table Web 1" w:semiHidden="1" w:unhideWhenUsed="1"/>
     <w:lsdException w:name="Table Web 2" w:semiHidden="1" w:unhideWhenUsed="1"/>
+    <w:lsdException w:name="Table Web 3" w:semiHidden="1" w:unhideWhenUsed="1"/>
     <w:lsdException w:name="Balloon Text" w:semiHidden="1" w:unhideWhenUsed="1"/>
     <w:lsdException w:name="Table Grid" w:uiPriority="39"/>
+    <w:lsdException w:name="Table Theme" w:semiHidden="1" w:unhideWhenUsed="1"/>
     <w:lsdException w:name="Placeholder Text" w:semiHidden="1"/>
     <w:lsdException w:name="No Spacing" w:uiPriority="1" w:qFormat="1"/>
     <w:lsdException w:name="Light Shading" w:uiPriority="60"/>
@@ -11011,7 +11029,6 @@
     <w:lsdException w:name="Smart Hyperlink" w:semiHidden="1" w:unhideWhenUsed="1"/>
     <w:lsdException w:name="Hashtag" w:semiHidden="1" w:unhideWhenUsed="1"/>
     <w:lsdException w:name="Unresolved Mention" w:semiHidden="1" w:unhideWhenUsed="1"/>
-    <w:lsdException w:name="Smart Link" w:semiHidden="1" w:unhideWhenUsed="1"/>
   </w:latentStyles>
   <w:style w:type="paragraph" w:default="1" w:styleId="Normal">
     <w:name w:val="Normal"/>
@@ -11691,7 +11708,7 @@
 </file>
 
 <file path=customXml/itemProps1.xml><?xml version="1.0" encoding="utf-8"?>
-<ds:datastoreItem xmlns:ds="http://schemas.openxmlformats.org/officeDocument/2006/customXml" ds:itemID="{8E8684BD-922A-40C3-B4BB-34A9B10E4A19}">
+<ds:datastoreItem xmlns:ds="http://schemas.openxmlformats.org/officeDocument/2006/customXml" ds:itemID="{1E616D40-F186-4437-8397-4909F06E2052}">
   <ds:schemaRefs>
     <ds:schemaRef ds:uri="http://schemas.openxmlformats.org/officeDocument/2006/bibliography"/>
   </ds:schemaRefs>

</xml_diff>

<commit_message>
Add description of css
</commit_message>
<xml_diff>
--- a/DOCUMENTATION/Group9_Report1.docx
+++ b/DOCUMENTATION/Group9_Report1.docx
@@ -1,6 +1,6 @@
 
 <file path=word/document.xml><?xml version="1.0" encoding="utf-8"?>
-<w:document xmlns:wpc="http://schemas.microsoft.com/office/word/2010/wordprocessingCanvas" xmlns:cx="http://schemas.microsoft.com/office/drawing/2014/chartex" xmlns:cx1="http://schemas.microsoft.com/office/drawing/2015/9/8/chartex" xmlns:cx2="http://schemas.microsoft.com/office/drawing/2015/10/21/chartex" xmlns:cx3="http://schemas.microsoft.com/office/drawing/2016/5/9/chartex" xmlns:cx4="http://schemas.microsoft.com/office/drawing/2016/5/10/chartex" xmlns:cx5="http://schemas.microsoft.com/office/drawing/2016/5/11/chartex" xmlns:cx6="http://schemas.microsoft.com/office/drawing/2016/5/12/chartex" xmlns:cx7="http://schemas.microsoft.com/office/drawing/2016/5/13/chartex" xmlns:cx8="http://schemas.microsoft.com/office/drawing/2016/5/14/chartex" xmlns:mc="http://schemas.openxmlformats.org/markup-compatibility/2006" xmlns:aink="http://schemas.microsoft.com/office/drawing/2016/ink" xmlns:am3d="http://schemas.microsoft.com/office/drawing/2017/model3d" xmlns:o="urn:schemas-microsoft-com:office:office" xmlns:r="http://schemas.openxmlformats.org/officeDocument/2006/relationships" xmlns:m="http://schemas.openxmlformats.org/officeDocument/2006/math" xmlns:v="urn:schemas-microsoft-com:vml" xmlns:wp14="http://schemas.microsoft.com/office/word/2010/wordprocessingDrawing" xmlns:wp="http://schemas.openxmlformats.org/drawingml/2006/wordprocessingDrawing" xmlns:w10="urn:schemas-microsoft-com:office:word" xmlns:w="http://schemas.openxmlformats.org/wordprocessingml/2006/main" xmlns:w14="http://schemas.microsoft.com/office/word/2010/wordml" xmlns:w15="http://schemas.microsoft.com/office/word/2012/wordml" xmlns:w16cid="http://schemas.microsoft.com/office/word/2016/wordml/cid" xmlns:w16se="http://schemas.microsoft.com/office/word/2015/wordml/symex" xmlns:wpg="http://schemas.microsoft.com/office/word/2010/wordprocessingGroup" xmlns:wpi="http://schemas.microsoft.com/office/word/2010/wordprocessingInk" xmlns:wne="http://schemas.microsoft.com/office/word/2006/wordml" xmlns:wps="http://schemas.microsoft.com/office/word/2010/wordprocessingShape" mc:Ignorable="w14 w15 w16se w16cid wp14">
+<w:document xmlns:wpc="http://schemas.microsoft.com/office/word/2010/wordprocessingCanvas" xmlns:mc="http://schemas.openxmlformats.org/markup-compatibility/2006" xmlns:o="urn:schemas-microsoft-com:office:office" xmlns:r="http://schemas.openxmlformats.org/officeDocument/2006/relationships" xmlns:m="http://schemas.openxmlformats.org/officeDocument/2006/math" xmlns:v="urn:schemas-microsoft-com:vml" xmlns:wp14="http://schemas.microsoft.com/office/word/2010/wordprocessingDrawing" xmlns:wp="http://schemas.openxmlformats.org/drawingml/2006/wordprocessingDrawing" xmlns:w10="urn:schemas-microsoft-com:office:word" xmlns:w="http://schemas.openxmlformats.org/wordprocessingml/2006/main" xmlns:w14="http://schemas.microsoft.com/office/word/2010/wordml" xmlns:w15="http://schemas.microsoft.com/office/word/2012/wordml" xmlns:wpg="http://schemas.microsoft.com/office/word/2010/wordprocessingGroup" xmlns:wpi="http://schemas.microsoft.com/office/word/2010/wordprocessingInk" xmlns:wne="http://schemas.microsoft.com/office/word/2006/wordml" xmlns:wps="http://schemas.microsoft.com/office/word/2010/wordprocessingShape" mc:Ignorable="w14 w15 wp14">
   <w:body>
     <w:sdt>
       <w:sdtPr>
@@ -18,7 +18,7 @@
       </w:sdtPr>
       <w:sdtEndPr>
         <w:rPr>
-          <w:rFonts w:eastAsia="SimSun"/>
+          <w:rFonts w:eastAsia="宋体"/>
           <w:b/>
           <w:bCs/>
           <w:noProof/>
@@ -1880,7 +1880,7 @@
           <w:rStyle w:val="IntenseEmphasis"/>
           <w:noProof/>
           <w:u w:val="single"/>
-          <w:lang w:eastAsia="zh-CN"/>
+          <w:lang w:val="en-MY" w:eastAsia="zh-CN"/>
         </w:rPr>
         <w:drawing>
           <wp:inline distT="0" distB="0" distL="0" distR="0" wp14:anchorId="531CC7C2" wp14:editId="1228494D">
@@ -2005,7 +2005,7 @@
       <w:r>
         <w:rPr>
           <w:noProof/>
-          <w:lang w:eastAsia="zh-CN"/>
+          <w:lang w:val="en-MY" w:eastAsia="zh-CN"/>
         </w:rPr>
         <w:drawing>
           <wp:inline distT="0" distB="0" distL="0" distR="0" wp14:anchorId="2E90D110" wp14:editId="04B10E3C">
@@ -2295,7 +2295,7 @@
       <w:r>
         <w:rPr>
           <w:noProof/>
-          <w:lang w:eastAsia="zh-CN"/>
+          <w:lang w:val="en-MY" w:eastAsia="zh-CN"/>
         </w:rPr>
         <w:drawing>
           <wp:inline distT="0" distB="0" distL="0" distR="0" wp14:anchorId="177BC8D9" wp14:editId="02D4F764">
@@ -2566,7 +2566,7 @@
       <w:r>
         <w:rPr>
           <w:noProof/>
-          <w:lang w:eastAsia="zh-CN"/>
+          <w:lang w:val="en-MY" w:eastAsia="zh-CN"/>
         </w:rPr>
         <w:drawing>
           <wp:inline distT="0" distB="0" distL="0" distR="0" wp14:anchorId="3F23608A" wp14:editId="4B3B643A">
@@ -2848,7 +2848,7 @@
       <w:r>
         <w:rPr>
           <w:noProof/>
-          <w:lang w:eastAsia="zh-CN"/>
+          <w:lang w:val="en-MY" w:eastAsia="zh-CN"/>
         </w:rPr>
         <w:drawing>
           <wp:inline distT="0" distB="0" distL="0" distR="0" wp14:anchorId="4080EA99" wp14:editId="2CB4CE25">
@@ -5305,7 +5305,7 @@
       <w:r>
         <w:rPr>
           <w:noProof/>
-          <w:lang w:eastAsia="zh-CN"/>
+          <w:lang w:val="en-MY" w:eastAsia="zh-CN"/>
         </w:rPr>
         <w:drawing>
           <wp:inline distT="0" distB="0" distL="0" distR="0" wp14:anchorId="471B8E5C" wp14:editId="7AC56E22">
@@ -8901,17 +8901,7 @@
           <w:szCs w:val="24"/>
           <w:lang w:eastAsia="zh-CN"/>
         </w:rPr>
-        <w:t>users can click on them when they reach the bottom of the</w:t>
-      </w:r>
-      <w:bookmarkStart w:id="8" w:name="_GoBack"/>
-      <w:bookmarkEnd w:id="8"/>
-      <w:r>
-        <w:rPr>
-          <w:sz w:val="24"/>
-          <w:szCs w:val="24"/>
-          <w:lang w:eastAsia="zh-CN"/>
-        </w:rPr>
-        <w:t xml:space="preserve"> page, without the need to scroll up to reach the nav bar.</w:t>
+        <w:t>users can click on them when they reach the bottom of the page, without the need to scroll up to reach the nav bar.</w:t>
       </w:r>
     </w:p>
     <w:p>
@@ -8991,11 +8981,11 @@
         <w:lastRenderedPageBreak/>
         <w:t xml:space="preserve"> </w:t>
       </w:r>
-      <w:bookmarkStart w:id="9" w:name="_Toc28992727"/>
+      <w:bookmarkStart w:id="8" w:name="_Toc28992727"/>
       <w:r>
         <w:t>CSS</w:t>
       </w:r>
-      <w:bookmarkEnd w:id="9"/>
+      <w:bookmarkEnd w:id="8"/>
     </w:p>
     <w:p>
       <w:pPr>
@@ -9009,16 +8999,165 @@
           <w:rStyle w:val="IntenseEmphasis"/>
         </w:rPr>
       </w:pPr>
-      <w:bookmarkStart w:id="10" w:name="_Toc28901666"/>
-      <w:bookmarkStart w:id="11" w:name="_Toc28992728"/>
+      <w:bookmarkStart w:id="9" w:name="_Toc28901666"/>
+      <w:bookmarkStart w:id="10" w:name="_Toc28992728"/>
       <w:r>
         <w:rPr>
           <w:rStyle w:val="IntenseEmphasis"/>
         </w:rPr>
         <w:t>Description of CSS styles</w:t>
       </w:r>
+      <w:bookmarkEnd w:id="9"/>
       <w:bookmarkEnd w:id="10"/>
+    </w:p>
+    <w:p>
+      <w:pPr>
+        <w:spacing w:line="360" w:lineRule="auto"/>
+        <w:ind w:left="1800"/>
+        <w:jc w:val="both"/>
+        <w:rPr>
+          <w:sz w:val="24"/>
+          <w:szCs w:val="24"/>
+        </w:rPr>
+      </w:pPr>
+      <w:r>
+        <w:rPr>
+          <w:sz w:val="24"/>
+          <w:szCs w:val="24"/>
+        </w:rPr>
+        <w:t>CSS stands for Cascading Style Sheet which used for describing the presentation how HTML are displayed in the screen.</w:t>
+      </w:r>
+    </w:p>
+    <w:p>
+      <w:pPr>
+        <w:spacing w:line="360" w:lineRule="auto"/>
+        <w:ind w:left="1800"/>
+        <w:jc w:val="both"/>
+        <w:rPr>
+          <w:sz w:val="24"/>
+          <w:szCs w:val="24"/>
+        </w:rPr>
+      </w:pPr>
+      <w:r>
+        <w:rPr>
+          <w:sz w:val="24"/>
+          <w:szCs w:val="24"/>
+        </w:rPr>
+        <w:t xml:space="preserve">We have used several elements such as font family, font-weight, </w:t>
+      </w:r>
+      <w:proofErr w:type="gramStart"/>
+      <w:r>
+        <w:rPr>
+          <w:sz w:val="24"/>
+          <w:szCs w:val="24"/>
+        </w:rPr>
+        <w:t>font</w:t>
+      </w:r>
+      <w:proofErr w:type="gramEnd"/>
+      <w:r>
+        <w:rPr>
+          <w:sz w:val="24"/>
+          <w:szCs w:val="24"/>
+        </w:rPr>
+        <w:t>-size to improve the appearance of the font. For the background of the page, image</w:t>
+      </w:r>
+      <w:r>
+        <w:rPr>
+          <w:sz w:val="24"/>
+          <w:szCs w:val="24"/>
+        </w:rPr>
+        <w:t>s</w:t>
+      </w:r>
+      <w:r>
+        <w:rPr>
+          <w:sz w:val="24"/>
+          <w:szCs w:val="24"/>
+        </w:rPr>
+        <w:t xml:space="preserve"> and linear gradient are used to </w:t>
+      </w:r>
+      <w:r>
+        <w:rPr>
+          <w:sz w:val="24"/>
+          <w:szCs w:val="24"/>
+        </w:rPr>
+        <w:t>bring out the eye-catching design for users</w:t>
+      </w:r>
+      <w:r>
+        <w:rPr>
+          <w:sz w:val="24"/>
+          <w:szCs w:val="24"/>
+        </w:rPr>
+        <w:t xml:space="preserve">. Also, the images allow us to give certain ideas to the users about what our website has to present. </w:t>
+      </w:r>
+    </w:p>
+    <w:p>
+      <w:pPr>
+        <w:spacing w:line="360" w:lineRule="auto"/>
+        <w:ind w:left="1800"/>
+        <w:jc w:val="both"/>
+        <w:rPr>
+          <w:sz w:val="24"/>
+          <w:szCs w:val="24"/>
+        </w:rPr>
+      </w:pPr>
+      <w:r>
+        <w:rPr>
+          <w:sz w:val="24"/>
+          <w:szCs w:val="24"/>
+        </w:rPr>
+        <w:t>By using media query and the elements of b</w:t>
+      </w:r>
+      <w:r>
+        <w:rPr>
+          <w:sz w:val="24"/>
+          <w:szCs w:val="24"/>
+        </w:rPr>
+        <w:t>ootstrap such as grids function and collapse,</w:t>
+      </w:r>
+      <w:r>
+        <w:rPr>
+          <w:sz w:val="24"/>
+          <w:szCs w:val="24"/>
+        </w:rPr>
+        <w:t xml:space="preserve"> </w:t>
+      </w:r>
+      <w:r>
+        <w:rPr>
+          <w:sz w:val="24"/>
+          <w:szCs w:val="24"/>
+        </w:rPr>
+        <w:t>these allow us to</w:t>
+      </w:r>
+      <w:r>
+        <w:rPr>
+          <w:sz w:val="24"/>
+          <w:szCs w:val="24"/>
+        </w:rPr>
+        <w:t xml:space="preserve"> adapt the presentation to different types of </w:t>
+      </w:r>
+      <w:r>
+        <w:rPr>
+          <w:sz w:val="24"/>
+          <w:szCs w:val="24"/>
+        </w:rPr>
+        <w:t>devices</w:t>
+      </w:r>
+      <w:r>
+        <w:rPr>
+          <w:sz w:val="24"/>
+          <w:szCs w:val="24"/>
+        </w:rPr>
+        <w:t xml:space="preserve"> such as size-adapting, and easier for b</w:t>
+      </w:r>
+      <w:bookmarkStart w:id="11" w:name="_GoBack"/>
       <w:bookmarkEnd w:id="11"/>
+      <w:r>
+        <w:rPr>
+          <w:sz w:val="24"/>
+          <w:szCs w:val="24"/>
+        </w:rPr>
+        <w:t>oth parties as in developers’ stand and most importantly, users’ stand.</w:t>
+      </w:r>
     </w:p>
     <w:p>
       <w:pPr>
@@ -9173,6 +9312,7 @@
           <w:sz w:val="24"/>
           <w:szCs w:val="24"/>
         </w:rPr>
+        <w:lastRenderedPageBreak/>
         <w:t>Our group has also used the material design for bootstrap for (</w:t>
       </w:r>
       <w:proofErr w:type="spellStart"/>
@@ -9272,6 +9412,7 @@
       <w:r>
         <w:rPr>
           <w:noProof/>
+          <w:lang w:val="en-MY" w:eastAsia="zh-CN"/>
         </w:rPr>
         <w:drawing>
           <wp:inline distT="0" distB="0" distL="0" distR="0" wp14:anchorId="31921E97" wp14:editId="71B060F9">
@@ -9331,6 +9472,7 @@
       <w:r>
         <w:rPr>
           <w:noProof/>
+          <w:lang w:val="en-MY" w:eastAsia="zh-CN"/>
         </w:rPr>
         <w:drawing>
           <wp:inline distT="0" distB="0" distL="0" distR="0" wp14:anchorId="542E1D36" wp14:editId="10BEA88D">
@@ -9394,6 +9536,7 @@
       <w:r>
         <w:rPr>
           <w:noProof/>
+          <w:lang w:val="en-MY" w:eastAsia="zh-CN"/>
         </w:rPr>
         <w:drawing>
           <wp:inline distT="0" distB="0" distL="0" distR="0" wp14:anchorId="79B97E2D" wp14:editId="723FC893">
@@ -9453,6 +9596,7 @@
       <w:r>
         <w:rPr>
           <w:noProof/>
+          <w:lang w:val="en-MY" w:eastAsia="zh-CN"/>
         </w:rPr>
         <w:drawing>
           <wp:inline distT="0" distB="0" distL="0" distR="0" wp14:anchorId="02C3FB0D" wp14:editId="3382D7F9">
@@ -9757,23 +9901,7 @@
           <w:sz w:val="24"/>
           <w:szCs w:val="24"/>
         </w:rPr>
-        <w:t xml:space="preserve">We have </w:t>
-      </w:r>
-      <w:proofErr w:type="gramStart"/>
-      <w:r>
-        <w:rPr>
-          <w:sz w:val="24"/>
-          <w:szCs w:val="24"/>
-        </w:rPr>
-        <w:t>examine</w:t>
-      </w:r>
-      <w:proofErr w:type="gramEnd"/>
-      <w:r>
-        <w:rPr>
-          <w:sz w:val="24"/>
-          <w:szCs w:val="24"/>
-        </w:rPr>
-        <w:t xml:space="preserve"> few different website then take the good and </w:t>
+        <w:t xml:space="preserve">We have examine few different website then take the good and </w:t>
       </w:r>
       <w:r>
         <w:rPr>
@@ -9881,8 +10009,8 @@
 </file>
 
 <file path=word/numbering.xml><?xml version="1.0" encoding="utf-8"?>
-<w:numbering xmlns:wpc="http://schemas.microsoft.com/office/word/2010/wordprocessingCanvas" xmlns:cx="http://schemas.microsoft.com/office/drawing/2014/chartex" xmlns:cx1="http://schemas.microsoft.com/office/drawing/2015/9/8/chartex" xmlns:cx2="http://schemas.microsoft.com/office/drawing/2015/10/21/chartex" xmlns:cx3="http://schemas.microsoft.com/office/drawing/2016/5/9/chartex" xmlns:cx4="http://schemas.microsoft.com/office/drawing/2016/5/10/chartex" xmlns:cx5="http://schemas.microsoft.com/office/drawing/2016/5/11/chartex" xmlns:cx6="http://schemas.microsoft.com/office/drawing/2016/5/12/chartex" xmlns:cx7="http://schemas.microsoft.com/office/drawing/2016/5/13/chartex" xmlns:cx8="http://schemas.microsoft.com/office/drawing/2016/5/14/chartex" xmlns:mc="http://schemas.openxmlformats.org/markup-compatibility/2006" xmlns:aink="http://schemas.microsoft.com/office/drawing/2016/ink" xmlns:am3d="http://schemas.microsoft.com/office/drawing/2017/model3d" xmlns:o="urn:schemas-microsoft-com:office:office" xmlns:r="http://schemas.openxmlformats.org/officeDocument/2006/relationships" xmlns:m="http://schemas.openxmlformats.org/officeDocument/2006/math" xmlns:v="urn:schemas-microsoft-com:vml" xmlns:wp14="http://schemas.microsoft.com/office/word/2010/wordprocessingDrawing" xmlns:wp="http://schemas.openxmlformats.org/drawingml/2006/wordprocessingDrawing" xmlns:w10="urn:schemas-microsoft-com:office:word" xmlns:w="http://schemas.openxmlformats.org/wordprocessingml/2006/main" xmlns:w14="http://schemas.microsoft.com/office/word/2010/wordml" xmlns:w15="http://schemas.microsoft.com/office/word/2012/wordml" xmlns:w16cid="http://schemas.microsoft.com/office/word/2016/wordml/cid" xmlns:w16se="http://schemas.microsoft.com/office/word/2015/wordml/symex" xmlns:wpg="http://schemas.microsoft.com/office/word/2010/wordprocessingGroup" xmlns:wpi="http://schemas.microsoft.com/office/word/2010/wordprocessingInk" xmlns:wne="http://schemas.microsoft.com/office/word/2006/wordml" xmlns:wps="http://schemas.microsoft.com/office/word/2010/wordprocessingShape" mc:Ignorable="w14 w15 w16se w16cid wp14">
-  <w:abstractNum w:abstractNumId="0" w15:restartNumberingAfterBreak="0">
+<w:numbering xmlns:wpc="http://schemas.microsoft.com/office/word/2010/wordprocessingCanvas" xmlns:mc="http://schemas.openxmlformats.org/markup-compatibility/2006" xmlns:o="urn:schemas-microsoft-com:office:office" xmlns:r="http://schemas.openxmlformats.org/officeDocument/2006/relationships" xmlns:m="http://schemas.openxmlformats.org/officeDocument/2006/math" xmlns:v="urn:schemas-microsoft-com:vml" xmlns:wp14="http://schemas.microsoft.com/office/word/2010/wordprocessingDrawing" xmlns:wp="http://schemas.openxmlformats.org/drawingml/2006/wordprocessingDrawing" xmlns:w10="urn:schemas-microsoft-com:office:word" xmlns:w="http://schemas.openxmlformats.org/wordprocessingml/2006/main" xmlns:w14="http://schemas.microsoft.com/office/word/2010/wordml" xmlns:w15="http://schemas.microsoft.com/office/word/2012/wordml" xmlns:wpg="http://schemas.microsoft.com/office/word/2010/wordprocessingGroup" xmlns:wpi="http://schemas.microsoft.com/office/word/2010/wordprocessingInk" xmlns:wne="http://schemas.microsoft.com/office/word/2006/wordml" xmlns:wps="http://schemas.microsoft.com/office/word/2010/wordprocessingShape" mc:Ignorable="w14 w15 wp14">
+  <w:abstractNum w:abstractNumId="0">
     <w:nsid w:val="040864EE"/>
     <w:multiLevelType w:val="hybridMultilevel"/>
     <w:tmpl w:val="FD4847D0"/>
@@ -9971,7 +10099,7 @@
       </w:pPr>
     </w:lvl>
   </w:abstractNum>
-  <w:abstractNum w:abstractNumId="1" w15:restartNumberingAfterBreak="0">
+  <w:abstractNum w:abstractNumId="1">
     <w:nsid w:val="05E2646A"/>
     <w:multiLevelType w:val="hybridMultilevel"/>
     <w:tmpl w:val="1C8CA136"/>
@@ -10057,7 +10185,7 @@
       </w:pPr>
     </w:lvl>
   </w:abstractNum>
-  <w:abstractNum w:abstractNumId="2" w15:restartNumberingAfterBreak="0">
+  <w:abstractNum w:abstractNumId="2">
     <w:nsid w:val="2791318E"/>
     <w:multiLevelType w:val="multilevel"/>
     <w:tmpl w:val="4DA2BD02"/>
@@ -10178,7 +10306,7 @@
       </w:rPr>
     </w:lvl>
   </w:abstractNum>
-  <w:abstractNum w:abstractNumId="3" w15:restartNumberingAfterBreak="0">
+  <w:abstractNum w:abstractNumId="3">
     <w:nsid w:val="4BD205F6"/>
     <w:multiLevelType w:val="hybridMultilevel"/>
     <w:tmpl w:val="0F3026E8"/>
@@ -10290,7 +10418,7 @@
       </w:rPr>
     </w:lvl>
   </w:abstractNum>
-  <w:abstractNum w:abstractNumId="4" w15:restartNumberingAfterBreak="0">
+  <w:abstractNum w:abstractNumId="4">
     <w:nsid w:val="506C171C"/>
     <w:multiLevelType w:val="hybridMultilevel"/>
     <w:tmpl w:val="83E6ACC6"/>
@@ -10376,7 +10504,7 @@
       </w:pPr>
     </w:lvl>
   </w:abstractNum>
-  <w:abstractNum w:abstractNumId="5" w15:restartNumberingAfterBreak="0">
+  <w:abstractNum w:abstractNumId="5">
     <w:nsid w:val="62081ACB"/>
     <w:multiLevelType w:val="multilevel"/>
     <w:tmpl w:val="4E92C002"/>
@@ -10499,7 +10627,7 @@
       </w:rPr>
     </w:lvl>
   </w:abstractNum>
-  <w:abstractNum w:abstractNumId="6" w15:restartNumberingAfterBreak="0">
+  <w:abstractNum w:abstractNumId="6">
     <w:nsid w:val="64C76464"/>
     <w:multiLevelType w:val="hybridMultilevel"/>
     <w:tmpl w:val="1EE488EA"/>
@@ -10637,11 +10765,11 @@
 </file>
 
 <file path=word/styles.xml><?xml version="1.0" encoding="utf-8"?>
-<w:styles xmlns:mc="http://schemas.openxmlformats.org/markup-compatibility/2006" xmlns:r="http://schemas.openxmlformats.org/officeDocument/2006/relationships" xmlns:w="http://schemas.openxmlformats.org/wordprocessingml/2006/main" xmlns:w14="http://schemas.microsoft.com/office/word/2010/wordml" xmlns:w15="http://schemas.microsoft.com/office/word/2012/wordml" xmlns:w16cid="http://schemas.microsoft.com/office/word/2016/wordml/cid" xmlns:w16se="http://schemas.microsoft.com/office/word/2015/wordml/symex" mc:Ignorable="w14 w15 w16se w16cid">
+<w:styles xmlns:mc="http://schemas.openxmlformats.org/markup-compatibility/2006" xmlns:r="http://schemas.openxmlformats.org/officeDocument/2006/relationships" xmlns:w="http://schemas.openxmlformats.org/wordprocessingml/2006/main" xmlns:w14="http://schemas.microsoft.com/office/word/2010/wordml" xmlns:w15="http://schemas.microsoft.com/office/word/2012/wordml" mc:Ignorable="w14 w15">
   <w:docDefaults>
     <w:rPrDefault>
       <w:rPr>
-        <w:rFonts w:asciiTheme="minorHAnsi" w:eastAsia="SimSun" w:hAnsiTheme="minorHAnsi" w:cstheme="minorBidi"/>
+        <w:rFonts w:asciiTheme="minorHAnsi" w:eastAsia="宋体" w:hAnsiTheme="minorHAnsi" w:cstheme="minorBidi"/>
         <w:sz w:val="22"/>
         <w:szCs w:val="22"/>
         <w:lang w:val="en-US" w:eastAsia="en-US" w:bidi="ar-SA"/>
@@ -10653,7 +10781,7 @@
       </w:pPr>
     </w:pPrDefault>
   </w:docDefaults>
-  <w:latentStyles w:defLockedState="0" w:defUIPriority="99" w:defSemiHidden="0" w:defUnhideWhenUsed="0" w:defQFormat="0" w:count="375">
+  <w:latentStyles w:defLockedState="0" w:defUIPriority="99" w:defSemiHidden="0" w:defUnhideWhenUsed="0" w:defQFormat="0" w:count="371">
     <w:lsdException w:name="Normal" w:uiPriority="0" w:qFormat="1"/>
     <w:lsdException w:name="heading 1" w:uiPriority="9" w:qFormat="1"/>
     <w:lsdException w:name="heading 2" w:semiHidden="1" w:uiPriority="9" w:unhideWhenUsed="1" w:qFormat="1"/>
@@ -11025,10 +11153,6 @@
     <w:lsdException w:name="List Table 5 Dark Accent 6" w:uiPriority="50"/>
     <w:lsdException w:name="List Table 6 Colorful Accent 6" w:uiPriority="51"/>
     <w:lsdException w:name="List Table 7 Colorful Accent 6" w:uiPriority="52"/>
-    <w:lsdException w:name="Mention" w:semiHidden="1" w:unhideWhenUsed="1"/>
-    <w:lsdException w:name="Smart Hyperlink" w:semiHidden="1" w:unhideWhenUsed="1"/>
-    <w:lsdException w:name="Hashtag" w:semiHidden="1" w:unhideWhenUsed="1"/>
-    <w:lsdException w:name="Unresolved Mention" w:semiHidden="1" w:unhideWhenUsed="1"/>
   </w:latentStyles>
   <w:style w:type="paragraph" w:default="1" w:styleId="Normal">
     <w:name w:val="Normal"/>
@@ -11395,6 +11519,7 @@
       <w:spacing w:after="0" w:line="240" w:lineRule="auto"/>
     </w:pPr>
     <w:tblPr>
+      <w:tblInd w:w="0" w:type="dxa"/>
       <w:tblBorders>
         <w:top w:val="single" w:sz="4" w:space="0" w:color="auto"/>
         <w:left w:val="single" w:sz="4" w:space="0" w:color="auto"/>
@@ -11403,6 +11528,12 @@
         <w:insideH w:val="single" w:sz="4" w:space="0" w:color="auto"/>
         <w:insideV w:val="single" w:sz="4" w:space="0" w:color="auto"/>
       </w:tblBorders>
+      <w:tblCellMar>
+        <w:top w:w="0" w:type="dxa"/>
+        <w:left w:w="108" w:type="dxa"/>
+        <w:bottom w:w="0" w:type="dxa"/>
+        <w:right w:w="108" w:type="dxa"/>
+      </w:tblCellMar>
     </w:tblPr>
   </w:style>
 </w:styles>
@@ -11708,7 +11839,7 @@
 </file>
 
 <file path=customXml/itemProps1.xml><?xml version="1.0" encoding="utf-8"?>
-<ds:datastoreItem xmlns:ds="http://schemas.openxmlformats.org/officeDocument/2006/customXml" ds:itemID="{1E616D40-F186-4437-8397-4909F06E2052}">
+<ds:datastoreItem xmlns:ds="http://schemas.openxmlformats.org/officeDocument/2006/customXml" ds:itemID="{7003AF68-6E80-469E-93DE-DB8DA07E8877}">
   <ds:schemaRefs>
     <ds:schemaRef ds:uri="http://schemas.openxmlformats.org/officeDocument/2006/bibliography"/>
   </ds:schemaRefs>

</xml_diff>